<commit_message>
Update documents: Design problems
</commit_message>
<xml_diff>
--- a/documents/04012025/Additional Requirements.docx
+++ b/documents/04012025/Additional Requirements.docx
@@ -1,6 +1,6 @@
 
 <file path=word/document.xml><?xml version="1.0" encoding="utf-8"?>
-<w:document xmlns:wpc="http://schemas.microsoft.com/office/word/2010/wordprocessingCanvas" xmlns:cx="http://schemas.microsoft.com/office/drawing/2014/chartex" xmlns:cx1="http://schemas.microsoft.com/office/drawing/2015/9/8/chartex" xmlns:cx2="http://schemas.microsoft.com/office/drawing/2015/10/21/chartex" xmlns:cx3="http://schemas.microsoft.com/office/drawing/2016/5/9/chartex" xmlns:cx4="http://schemas.microsoft.com/office/drawing/2016/5/10/chartex" xmlns:cx5="http://schemas.microsoft.com/office/drawing/2016/5/11/chartex" xmlns:cx6="http://schemas.microsoft.com/office/drawing/2016/5/12/chartex" xmlns:cx7="http://schemas.microsoft.com/office/drawing/2016/5/13/chartex" xmlns:cx8="http://schemas.microsoft.com/office/drawing/2016/5/14/chartex" xmlns:mc="http://schemas.openxmlformats.org/markup-compatibility/2006" xmlns:aink="http://schemas.microsoft.com/office/drawing/2016/ink" xmlns:am3d="http://schemas.microsoft.com/office/drawing/2017/model3d" xmlns:o="urn:schemas-microsoft-com:office:office" xmlns:r="http://schemas.openxmlformats.org/officeDocument/2006/relationships" xmlns:m="http://schemas.openxmlformats.org/officeDocument/2006/math" xmlns:v="urn:schemas-microsoft-com:vml" xmlns:wp14="http://schemas.microsoft.com/office/word/2010/wordprocessingDrawing" xmlns:wp="http://schemas.openxmlformats.org/drawingml/2006/wordprocessingDrawing" xmlns:w10="urn:schemas-microsoft-com:office:word" xmlns:w="http://schemas.openxmlformats.org/wordprocessingml/2006/main" xmlns:w14="http://schemas.microsoft.com/office/word/2010/wordml" xmlns:w15="http://schemas.microsoft.com/office/word/2012/wordml" xmlns:w16cex="http://schemas.microsoft.com/office/word/2018/wordml/cex" xmlns:w16cid="http://schemas.microsoft.com/office/word/2016/wordml/cid" xmlns:w16="http://schemas.microsoft.com/office/word/2018/wordml" xmlns:w16sdtdh="http://schemas.microsoft.com/office/word/2020/wordml/sdtdatahash" xmlns:w16se="http://schemas.microsoft.com/office/word/2015/wordml/symex" xmlns:wpg="http://schemas.microsoft.com/office/word/2010/wordprocessingGroup" xmlns:wpi="http://schemas.microsoft.com/office/word/2010/wordprocessingInk" xmlns:wne="http://schemas.microsoft.com/office/word/2006/wordml" xmlns:wps="http://schemas.microsoft.com/office/word/2010/wordprocessingShape" mc:Ignorable="w14 w15 w16se w16cid w16 w16cex w16sdtdh wp14">
+<w:document xmlns:wpc="http://schemas.microsoft.com/office/word/2010/wordprocessingCanvas" xmlns:cx="http://schemas.microsoft.com/office/drawing/2014/chartex" xmlns:cx1="http://schemas.microsoft.com/office/drawing/2015/9/8/chartex" xmlns:cx2="http://schemas.microsoft.com/office/drawing/2015/10/21/chartex" xmlns:cx3="http://schemas.microsoft.com/office/drawing/2016/5/9/chartex" xmlns:cx4="http://schemas.microsoft.com/office/drawing/2016/5/10/chartex" xmlns:cx5="http://schemas.microsoft.com/office/drawing/2016/5/11/chartex" xmlns:cx6="http://schemas.microsoft.com/office/drawing/2016/5/12/chartex" xmlns:cx7="http://schemas.microsoft.com/office/drawing/2016/5/13/chartex" xmlns:cx8="http://schemas.microsoft.com/office/drawing/2016/5/14/chartex" xmlns:mc="http://schemas.openxmlformats.org/markup-compatibility/2006" xmlns:aink="http://schemas.microsoft.com/office/drawing/2016/ink" xmlns:am3d="http://schemas.microsoft.com/office/drawing/2017/model3d" xmlns:o="urn:schemas-microsoft-com:office:office" xmlns:oel="http://schemas.microsoft.com/office/2019/extlst" xmlns:r="http://schemas.openxmlformats.org/officeDocument/2006/relationships" xmlns:m="http://schemas.openxmlformats.org/officeDocument/2006/math" xmlns:v="urn:schemas-microsoft-com:vml" xmlns:wp14="http://schemas.microsoft.com/office/word/2010/wordprocessingDrawing" xmlns:wp="http://schemas.openxmlformats.org/drawingml/2006/wordprocessingDrawing" xmlns:w10="urn:schemas-microsoft-com:office:word" xmlns:w="http://schemas.openxmlformats.org/wordprocessingml/2006/main" xmlns:w14="http://schemas.microsoft.com/office/word/2010/wordml" xmlns:w15="http://schemas.microsoft.com/office/word/2012/wordml" xmlns:w16cex="http://schemas.microsoft.com/office/word/2018/wordml/cex" xmlns:w16cid="http://schemas.microsoft.com/office/word/2016/wordml/cid" xmlns:w16="http://schemas.microsoft.com/office/word/2018/wordml" xmlns:w16du="http://schemas.microsoft.com/office/word/2023/wordml/word16du" xmlns:w16sdtdh="http://schemas.microsoft.com/office/word/2020/wordml/sdtdatahash" xmlns:w16sdtfl="http://schemas.microsoft.com/office/word/2024/wordml/sdtformatlock" xmlns:w16se="http://schemas.microsoft.com/office/word/2015/wordml/symex" xmlns:wpg="http://schemas.microsoft.com/office/word/2010/wordprocessingGroup" xmlns:wpi="http://schemas.microsoft.com/office/word/2010/wordprocessingInk" xmlns:wne="http://schemas.microsoft.com/office/word/2006/wordml" xmlns:wps="http://schemas.microsoft.com/office/word/2010/wordprocessingShape" mc:Ignorable="w14 w15 w16se w16cid w16 w16cex w16sdtdh w16sdtfl w16du wp14">
   <w:body>
     <w:p>
       <w:pPr>
@@ -9,18 +9,391 @@
           <w:rFonts w:ascii="Times New Roman" w:hAnsi="Times New Roman" w:cs="Times New Roman"/>
           <w:b/>
           <w:bCs/>
-          <w:sz w:val="40"/>
-          <w:szCs w:val="40"/>
-          <w:lang w:val="vi-VN"/>
-        </w:rPr>
-      </w:pPr>
-      <w:r>
-        <w:rPr>
-          <w:rFonts w:ascii="Times New Roman" w:hAnsi="Times New Roman" w:cs="Times New Roman"/>
-          <w:b/>
-          <w:bCs/>
-          <w:sz w:val="40"/>
-          <w:szCs w:val="40"/>
+          <w:sz w:val="32"/>
+          <w:szCs w:val="32"/>
+          <w:lang w:val="en-US"/>
+        </w:rPr>
+      </w:pPr>
+      <w:proofErr w:type="spellStart"/>
+      <w:r>
+        <w:rPr>
+          <w:rFonts w:ascii="Times New Roman" w:hAnsi="Times New Roman" w:cs="Times New Roman"/>
+          <w:b/>
+          <w:bCs/>
+          <w:sz w:val="32"/>
+          <w:szCs w:val="32"/>
+          <w:lang w:val="en-US"/>
+        </w:rPr>
+        <w:t>Phân</w:t>
+      </w:r>
+      <w:proofErr w:type="spellEnd"/>
+      <w:r>
+        <w:rPr>
+          <w:rFonts w:ascii="Times New Roman" w:hAnsi="Times New Roman" w:cs="Times New Roman"/>
+          <w:b/>
+          <w:bCs/>
+          <w:sz w:val="32"/>
+          <w:szCs w:val="32"/>
+          <w:lang w:val="en-US"/>
+        </w:rPr>
+        <w:t xml:space="preserve"> </w:t>
+      </w:r>
+      <w:proofErr w:type="spellStart"/>
+      <w:r>
+        <w:rPr>
+          <w:rFonts w:ascii="Times New Roman" w:hAnsi="Times New Roman" w:cs="Times New Roman"/>
+          <w:b/>
+          <w:bCs/>
+          <w:sz w:val="32"/>
+          <w:szCs w:val="32"/>
+          <w:lang w:val="en-US"/>
+        </w:rPr>
+        <w:t>tích</w:t>
+      </w:r>
+      <w:proofErr w:type="spellEnd"/>
+      <w:r>
+        <w:rPr>
+          <w:rFonts w:ascii="Times New Roman" w:hAnsi="Times New Roman" w:cs="Times New Roman"/>
+          <w:b/>
+          <w:bCs/>
+          <w:sz w:val="32"/>
+          <w:szCs w:val="32"/>
+          <w:lang w:val="en-US"/>
+        </w:rPr>
+        <w:t xml:space="preserve"> </w:t>
+      </w:r>
+      <w:proofErr w:type="spellStart"/>
+      <w:r>
+        <w:rPr>
+          <w:rFonts w:ascii="Times New Roman" w:hAnsi="Times New Roman" w:cs="Times New Roman"/>
+          <w:b/>
+          <w:bCs/>
+          <w:sz w:val="32"/>
+          <w:szCs w:val="32"/>
+          <w:lang w:val="en-US"/>
+        </w:rPr>
+        <w:t>vấn</w:t>
+      </w:r>
+      <w:proofErr w:type="spellEnd"/>
+      <w:r>
+        <w:rPr>
+          <w:rFonts w:ascii="Times New Roman" w:hAnsi="Times New Roman" w:cs="Times New Roman"/>
+          <w:b/>
+          <w:bCs/>
+          <w:sz w:val="32"/>
+          <w:szCs w:val="32"/>
+          <w:lang w:val="en-US"/>
+        </w:rPr>
+        <w:t xml:space="preserve"> </w:t>
+      </w:r>
+      <w:proofErr w:type="spellStart"/>
+      <w:r>
+        <w:rPr>
+          <w:rFonts w:ascii="Times New Roman" w:hAnsi="Times New Roman" w:cs="Times New Roman"/>
+          <w:b/>
+          <w:bCs/>
+          <w:sz w:val="32"/>
+          <w:szCs w:val="32"/>
+          <w:lang w:val="en-US"/>
+        </w:rPr>
+        <w:t>đề</w:t>
+      </w:r>
+      <w:proofErr w:type="spellEnd"/>
+      <w:r>
+        <w:rPr>
+          <w:rFonts w:ascii="Times New Roman" w:hAnsi="Times New Roman" w:cs="Times New Roman"/>
+          <w:b/>
+          <w:bCs/>
+          <w:sz w:val="32"/>
+          <w:szCs w:val="32"/>
+          <w:lang w:val="en-US"/>
+        </w:rPr>
+        <w:t xml:space="preserve"> </w:t>
+      </w:r>
+      <w:proofErr w:type="spellStart"/>
+      <w:r>
+        <w:rPr>
+          <w:rFonts w:ascii="Times New Roman" w:hAnsi="Times New Roman" w:cs="Times New Roman"/>
+          <w:b/>
+          <w:bCs/>
+          <w:sz w:val="32"/>
+          <w:szCs w:val="32"/>
+          <w:lang w:val="en-US"/>
+        </w:rPr>
+        <w:t>của</w:t>
+      </w:r>
+      <w:proofErr w:type="spellEnd"/>
+      <w:r>
+        <w:rPr>
+          <w:rFonts w:ascii="Times New Roman" w:hAnsi="Times New Roman" w:cs="Times New Roman"/>
+          <w:b/>
+          <w:bCs/>
+          <w:sz w:val="32"/>
+          <w:szCs w:val="32"/>
+          <w:lang w:val="en-US"/>
+        </w:rPr>
+        <w:t xml:space="preserve"> </w:t>
+      </w:r>
+      <w:proofErr w:type="spellStart"/>
+      <w:r>
+        <w:rPr>
+          <w:rFonts w:ascii="Times New Roman" w:hAnsi="Times New Roman" w:cs="Times New Roman"/>
+          <w:b/>
+          <w:bCs/>
+          <w:sz w:val="32"/>
+          <w:szCs w:val="32"/>
+          <w:lang w:val="en-US"/>
+        </w:rPr>
+        <w:t>mã</w:t>
+      </w:r>
+      <w:proofErr w:type="spellEnd"/>
+      <w:r>
+        <w:rPr>
+          <w:rFonts w:ascii="Times New Roman" w:hAnsi="Times New Roman" w:cs="Times New Roman"/>
+          <w:b/>
+          <w:bCs/>
+          <w:sz w:val="32"/>
+          <w:szCs w:val="32"/>
+          <w:lang w:val="en-US"/>
+        </w:rPr>
+        <w:t xml:space="preserve"> </w:t>
+      </w:r>
+      <w:proofErr w:type="spellStart"/>
+      <w:r>
+        <w:rPr>
+          <w:rFonts w:ascii="Times New Roman" w:hAnsi="Times New Roman" w:cs="Times New Roman"/>
+          <w:b/>
+          <w:bCs/>
+          <w:sz w:val="32"/>
+          <w:szCs w:val="32"/>
+          <w:lang w:val="en-US"/>
+        </w:rPr>
+        <w:t>nguồn</w:t>
+      </w:r>
+      <w:proofErr w:type="spellEnd"/>
+      <w:r>
+        <w:rPr>
+          <w:rFonts w:ascii="Times New Roman" w:hAnsi="Times New Roman" w:cs="Times New Roman"/>
+          <w:b/>
+          <w:bCs/>
+          <w:sz w:val="32"/>
+          <w:szCs w:val="32"/>
+          <w:lang w:val="en-US"/>
+        </w:rPr>
+        <w:t xml:space="preserve"> </w:t>
+      </w:r>
+      <w:proofErr w:type="spellStart"/>
+      <w:r>
+        <w:rPr>
+          <w:rFonts w:ascii="Times New Roman" w:hAnsi="Times New Roman" w:cs="Times New Roman"/>
+          <w:b/>
+          <w:bCs/>
+          <w:sz w:val="32"/>
+          <w:szCs w:val="32"/>
+          <w:lang w:val="en-US"/>
+        </w:rPr>
+        <w:t>và</w:t>
+      </w:r>
+      <w:proofErr w:type="spellEnd"/>
+      <w:r>
+        <w:rPr>
+          <w:rFonts w:ascii="Times New Roman" w:hAnsi="Times New Roman" w:cs="Times New Roman"/>
+          <w:b/>
+          <w:bCs/>
+          <w:sz w:val="32"/>
+          <w:szCs w:val="32"/>
+          <w:lang w:val="en-US"/>
+        </w:rPr>
+        <w:t xml:space="preserve"> </w:t>
+      </w:r>
+      <w:proofErr w:type="spellStart"/>
+      <w:r>
+        <w:rPr>
+          <w:rFonts w:ascii="Times New Roman" w:hAnsi="Times New Roman" w:cs="Times New Roman"/>
+          <w:b/>
+          <w:bCs/>
+          <w:sz w:val="32"/>
+          <w:szCs w:val="32"/>
+          <w:lang w:val="en-US"/>
+        </w:rPr>
+        <w:t>thiết</w:t>
+      </w:r>
+      <w:proofErr w:type="spellEnd"/>
+      <w:r>
+        <w:rPr>
+          <w:rFonts w:ascii="Times New Roman" w:hAnsi="Times New Roman" w:cs="Times New Roman"/>
+          <w:b/>
+          <w:bCs/>
+          <w:sz w:val="32"/>
+          <w:szCs w:val="32"/>
+          <w:lang w:val="en-US"/>
+        </w:rPr>
+        <w:t xml:space="preserve"> </w:t>
+      </w:r>
+      <w:proofErr w:type="spellStart"/>
+      <w:r>
+        <w:rPr>
+          <w:rFonts w:ascii="Times New Roman" w:hAnsi="Times New Roman" w:cs="Times New Roman"/>
+          <w:b/>
+          <w:bCs/>
+          <w:sz w:val="32"/>
+          <w:szCs w:val="32"/>
+          <w:lang w:val="en-US"/>
+        </w:rPr>
+        <w:t>kế</w:t>
+      </w:r>
+      <w:proofErr w:type="spellEnd"/>
+      <w:r>
+        <w:rPr>
+          <w:rFonts w:ascii="Times New Roman" w:hAnsi="Times New Roman" w:cs="Times New Roman"/>
+          <w:b/>
+          <w:bCs/>
+          <w:sz w:val="32"/>
+          <w:szCs w:val="32"/>
+          <w:lang w:val="en-US"/>
+        </w:rPr>
+        <w:t xml:space="preserve"> </w:t>
+      </w:r>
+      <w:proofErr w:type="spellStart"/>
+      <w:r>
+        <w:rPr>
+          <w:rFonts w:ascii="Times New Roman" w:hAnsi="Times New Roman" w:cs="Times New Roman"/>
+          <w:b/>
+          <w:bCs/>
+          <w:sz w:val="32"/>
+          <w:szCs w:val="32"/>
+          <w:lang w:val="en-US"/>
+        </w:rPr>
+        <w:t>hiện</w:t>
+      </w:r>
+      <w:proofErr w:type="spellEnd"/>
+      <w:r>
+        <w:rPr>
+          <w:rFonts w:ascii="Times New Roman" w:hAnsi="Times New Roman" w:cs="Times New Roman"/>
+          <w:b/>
+          <w:bCs/>
+          <w:sz w:val="32"/>
+          <w:szCs w:val="32"/>
+          <w:lang w:val="en-US"/>
+        </w:rPr>
+        <w:t xml:space="preserve"> </w:t>
+      </w:r>
+      <w:proofErr w:type="spellStart"/>
+      <w:r>
+        <w:rPr>
+          <w:rFonts w:ascii="Times New Roman" w:hAnsi="Times New Roman" w:cs="Times New Roman"/>
+          <w:b/>
+          <w:bCs/>
+          <w:sz w:val="32"/>
+          <w:szCs w:val="32"/>
+          <w:lang w:val="en-US"/>
+        </w:rPr>
+        <w:t>tại</w:t>
+      </w:r>
+      <w:proofErr w:type="spellEnd"/>
+      <w:r>
+        <w:rPr>
+          <w:rFonts w:ascii="Times New Roman" w:hAnsi="Times New Roman" w:cs="Times New Roman"/>
+          <w:b/>
+          <w:bCs/>
+          <w:sz w:val="32"/>
+          <w:szCs w:val="32"/>
+          <w:lang w:val="en-US"/>
+        </w:rPr>
+        <w:t xml:space="preserve"> </w:t>
+      </w:r>
+      <w:proofErr w:type="spellStart"/>
+      <w:r>
+        <w:rPr>
+          <w:rFonts w:ascii="Times New Roman" w:hAnsi="Times New Roman" w:cs="Times New Roman"/>
+          <w:b/>
+          <w:bCs/>
+          <w:sz w:val="32"/>
+          <w:szCs w:val="32"/>
+          <w:lang w:val="en-US"/>
+        </w:rPr>
+        <w:t>khi</w:t>
+      </w:r>
+      <w:proofErr w:type="spellEnd"/>
+      <w:r>
+        <w:rPr>
+          <w:rFonts w:ascii="Times New Roman" w:hAnsi="Times New Roman" w:cs="Times New Roman"/>
+          <w:b/>
+          <w:bCs/>
+          <w:sz w:val="32"/>
+          <w:szCs w:val="32"/>
+          <w:lang w:val="en-US"/>
+        </w:rPr>
+        <w:t xml:space="preserve"> </w:t>
+      </w:r>
+      <w:proofErr w:type="spellStart"/>
+      <w:r>
+        <w:rPr>
+          <w:rFonts w:ascii="Times New Roman" w:hAnsi="Times New Roman" w:cs="Times New Roman"/>
+          <w:b/>
+          <w:bCs/>
+          <w:sz w:val="32"/>
+          <w:szCs w:val="32"/>
+          <w:lang w:val="en-US"/>
+        </w:rPr>
+        <w:t>triển</w:t>
+      </w:r>
+      <w:proofErr w:type="spellEnd"/>
+      <w:r>
+        <w:rPr>
+          <w:rFonts w:ascii="Times New Roman" w:hAnsi="Times New Roman" w:cs="Times New Roman"/>
+          <w:b/>
+          <w:bCs/>
+          <w:sz w:val="32"/>
+          <w:szCs w:val="32"/>
+          <w:lang w:val="en-US"/>
+        </w:rPr>
+        <w:t xml:space="preserve"> </w:t>
+      </w:r>
+      <w:proofErr w:type="spellStart"/>
+      <w:r>
+        <w:rPr>
+          <w:rFonts w:ascii="Times New Roman" w:hAnsi="Times New Roman" w:cs="Times New Roman"/>
+          <w:b/>
+          <w:bCs/>
+          <w:sz w:val="32"/>
+          <w:szCs w:val="32"/>
+          <w:lang w:val="en-US"/>
+        </w:rPr>
+        <w:t>khai</w:t>
+      </w:r>
+      <w:proofErr w:type="spellEnd"/>
+      <w:r>
+        <w:rPr>
+          <w:rFonts w:ascii="Times New Roman" w:hAnsi="Times New Roman" w:cs="Times New Roman"/>
+          <w:b/>
+          <w:bCs/>
+          <w:sz w:val="32"/>
+          <w:szCs w:val="32"/>
+          <w:lang w:val="en-US"/>
+        </w:rPr>
+        <w:t xml:space="preserve"> </w:t>
+      </w:r>
+    </w:p>
+    <w:p>
+      <w:pPr>
+        <w:jc w:val="center"/>
+        <w:rPr>
+          <w:rFonts w:ascii="Times New Roman" w:hAnsi="Times New Roman" w:cs="Times New Roman"/>
+          <w:b/>
+          <w:bCs/>
+          <w:sz w:val="32"/>
+          <w:szCs w:val="32"/>
+          <w:lang w:val="vi-VN"/>
+        </w:rPr>
+      </w:pPr>
+      <w:r>
+        <w:rPr>
+          <w:rFonts w:ascii="Times New Roman" w:hAnsi="Times New Roman" w:cs="Times New Roman"/>
+          <w:b/>
+          <w:bCs/>
+          <w:sz w:val="32"/>
+          <w:szCs w:val="32"/>
           <w:lang w:val="vi-VN"/>
         </w:rPr>
         <w:t>Additional Requirements</w:t>
@@ -153,6 +526,7 @@
           <w:numId w:val="2"/>
         </w:numPr>
         <w:spacing w:before="100" w:beforeAutospacing="1" w:after="100" w:afterAutospacing="1"/>
+        <w:jc w:val="both"/>
         <w:rPr>
           <w:rFonts w:ascii="Times New Roman" w:eastAsia="Times New Roman" w:hAnsi="Times New Roman" w:cs="Times New Roman"/>
           <w:lang w:val="vi-VN"/>
@@ -170,7 +544,284 @@
           <w:rFonts w:ascii="Times New Roman" w:eastAsia="Times New Roman" w:hAnsi="Times New Roman" w:cs="Times New Roman"/>
           <w:lang w:val="vi-VN"/>
         </w:rPr>
-        <w:t>iệc thêm mặt hàng mới (AudioBook) không làm ảnh hướng tới mã nguồn hiển tại. Muốn thêm AudioBook chỉ cần thêm class AudioBook mở rộng từ class Media tương tự như Book, CD, DVD.</w:t>
+        <w:t xml:space="preserve">iệc thêm mặt hàng mới (AudioBook) không </w:t>
+      </w:r>
+      <w:r>
+        <w:rPr>
+          <w:rFonts w:ascii="Times New Roman" w:eastAsia="Times New Roman" w:hAnsi="Times New Roman" w:cs="Times New Roman"/>
+          <w:lang w:val="en-US"/>
+        </w:rPr>
+        <w:t xml:space="preserve">vi </w:t>
+      </w:r>
+      <w:proofErr w:type="spellStart"/>
+      <w:r>
+        <w:rPr>
+          <w:rFonts w:ascii="Times New Roman" w:eastAsia="Times New Roman" w:hAnsi="Times New Roman" w:cs="Times New Roman"/>
+          <w:lang w:val="en-US"/>
+        </w:rPr>
+        <w:t>phạm</w:t>
+      </w:r>
+      <w:proofErr w:type="spellEnd"/>
+      <w:r>
+        <w:rPr>
+          <w:rFonts w:ascii="Times New Roman" w:eastAsia="Times New Roman" w:hAnsi="Times New Roman" w:cs="Times New Roman"/>
+          <w:lang w:val="en-US"/>
+        </w:rPr>
+        <w:t xml:space="preserve"> </w:t>
+      </w:r>
+      <w:proofErr w:type="spellStart"/>
+      <w:r>
+        <w:rPr>
+          <w:rFonts w:ascii="Times New Roman" w:eastAsia="Times New Roman" w:hAnsi="Times New Roman" w:cs="Times New Roman"/>
+          <w:lang w:val="en-US"/>
+        </w:rPr>
+        <w:t>các</w:t>
+      </w:r>
+      <w:proofErr w:type="spellEnd"/>
+      <w:r>
+        <w:rPr>
+          <w:rFonts w:ascii="Times New Roman" w:eastAsia="Times New Roman" w:hAnsi="Times New Roman" w:cs="Times New Roman"/>
+          <w:lang w:val="en-US"/>
+        </w:rPr>
+        <w:t xml:space="preserve"> </w:t>
+      </w:r>
+      <w:proofErr w:type="spellStart"/>
+      <w:r>
+        <w:rPr>
+          <w:rFonts w:ascii="Times New Roman" w:eastAsia="Times New Roman" w:hAnsi="Times New Roman" w:cs="Times New Roman"/>
+          <w:lang w:val="en-US"/>
+        </w:rPr>
+        <w:t>nguyên</w:t>
+      </w:r>
+      <w:proofErr w:type="spellEnd"/>
+      <w:r>
+        <w:rPr>
+          <w:rFonts w:ascii="Times New Roman" w:eastAsia="Times New Roman" w:hAnsi="Times New Roman" w:cs="Times New Roman"/>
+          <w:lang w:val="en-US"/>
+        </w:rPr>
+        <w:t xml:space="preserve"> </w:t>
+      </w:r>
+      <w:proofErr w:type="spellStart"/>
+      <w:r>
+        <w:rPr>
+          <w:rFonts w:ascii="Times New Roman" w:eastAsia="Times New Roman" w:hAnsi="Times New Roman" w:cs="Times New Roman"/>
+          <w:lang w:val="en-US"/>
+        </w:rPr>
+        <w:t>tắc</w:t>
+      </w:r>
+      <w:proofErr w:type="spellEnd"/>
+      <w:r>
+        <w:rPr>
+          <w:rFonts w:ascii="Times New Roman" w:eastAsia="Times New Roman" w:hAnsi="Times New Roman" w:cs="Times New Roman"/>
+          <w:lang w:val="en-US"/>
+        </w:rPr>
+        <w:t xml:space="preserve"> </w:t>
+      </w:r>
+      <w:proofErr w:type="spellStart"/>
+      <w:r>
+        <w:rPr>
+          <w:rFonts w:ascii="Times New Roman" w:eastAsia="Times New Roman" w:hAnsi="Times New Roman" w:cs="Times New Roman"/>
+          <w:lang w:val="en-US"/>
+        </w:rPr>
+        <w:t>thiết</w:t>
+      </w:r>
+      <w:proofErr w:type="spellEnd"/>
+      <w:r>
+        <w:rPr>
+          <w:rFonts w:ascii="Times New Roman" w:eastAsia="Times New Roman" w:hAnsi="Times New Roman" w:cs="Times New Roman"/>
+          <w:lang w:val="en-US"/>
+        </w:rPr>
+        <w:t xml:space="preserve"> </w:t>
+      </w:r>
+      <w:proofErr w:type="spellStart"/>
+      <w:r>
+        <w:rPr>
+          <w:rFonts w:ascii="Times New Roman" w:eastAsia="Times New Roman" w:hAnsi="Times New Roman" w:cs="Times New Roman"/>
+          <w:lang w:val="en-US"/>
+        </w:rPr>
+        <w:t>kế</w:t>
+      </w:r>
+      <w:proofErr w:type="spellEnd"/>
+      <w:r>
+        <w:rPr>
+          <w:rFonts w:ascii="Times New Roman" w:eastAsia="Times New Roman" w:hAnsi="Times New Roman" w:cs="Times New Roman"/>
+          <w:lang w:val="vi-VN"/>
+        </w:rPr>
+        <w:t xml:space="preserve">. </w:t>
+      </w:r>
+      <w:r>
+        <w:rPr>
+          <w:rFonts w:ascii="Times New Roman" w:eastAsia="Times New Roman" w:hAnsi="Times New Roman" w:cs="Times New Roman"/>
+          <w:lang w:val="en-US"/>
+        </w:rPr>
+        <w:t xml:space="preserve">Khi </w:t>
+      </w:r>
+      <w:proofErr w:type="spellStart"/>
+      <w:r>
+        <w:rPr>
+          <w:rFonts w:ascii="Times New Roman" w:eastAsia="Times New Roman" w:hAnsi="Times New Roman" w:cs="Times New Roman"/>
+          <w:lang w:val="en-US"/>
+        </w:rPr>
+        <w:t>triển</w:t>
+      </w:r>
+      <w:proofErr w:type="spellEnd"/>
+      <w:r>
+        <w:rPr>
+          <w:rFonts w:ascii="Times New Roman" w:eastAsia="Times New Roman" w:hAnsi="Times New Roman" w:cs="Times New Roman"/>
+          <w:lang w:val="en-US"/>
+        </w:rPr>
+        <w:t xml:space="preserve"> </w:t>
+      </w:r>
+      <w:proofErr w:type="spellStart"/>
+      <w:r>
+        <w:rPr>
+          <w:rFonts w:ascii="Times New Roman" w:eastAsia="Times New Roman" w:hAnsi="Times New Roman" w:cs="Times New Roman"/>
+          <w:lang w:val="en-US"/>
+        </w:rPr>
+        <w:t>khai</w:t>
+      </w:r>
+      <w:proofErr w:type="spellEnd"/>
+      <w:r>
+        <w:rPr>
+          <w:rFonts w:ascii="Times New Roman" w:eastAsia="Times New Roman" w:hAnsi="Times New Roman" w:cs="Times New Roman"/>
+          <w:lang w:val="en-US"/>
+        </w:rPr>
+        <w:t xml:space="preserve"> </w:t>
+      </w:r>
+      <w:proofErr w:type="spellStart"/>
+      <w:r>
+        <w:rPr>
+          <w:rFonts w:ascii="Times New Roman" w:eastAsia="Times New Roman" w:hAnsi="Times New Roman" w:cs="Times New Roman"/>
+          <w:lang w:val="en-US"/>
+        </w:rPr>
+        <w:t>thêm</w:t>
+      </w:r>
+      <w:proofErr w:type="spellEnd"/>
+      <w:r>
+        <w:rPr>
+          <w:rFonts w:ascii="Times New Roman" w:eastAsia="Times New Roman" w:hAnsi="Times New Roman" w:cs="Times New Roman"/>
+          <w:lang w:val="en-US"/>
+        </w:rPr>
+        <w:t xml:space="preserve"> </w:t>
+      </w:r>
+      <w:proofErr w:type="spellStart"/>
+      <w:r>
+        <w:rPr>
+          <w:rFonts w:ascii="Times New Roman" w:eastAsia="Times New Roman" w:hAnsi="Times New Roman" w:cs="Times New Roman"/>
+          <w:lang w:val="en-US"/>
+        </w:rPr>
+        <w:t>loại</w:t>
+      </w:r>
+      <w:proofErr w:type="spellEnd"/>
+      <w:r>
+        <w:rPr>
+          <w:rFonts w:ascii="Times New Roman" w:eastAsia="Times New Roman" w:hAnsi="Times New Roman" w:cs="Times New Roman"/>
+          <w:lang w:val="en-US"/>
+        </w:rPr>
+        <w:t xml:space="preserve"> </w:t>
+      </w:r>
+      <w:proofErr w:type="spellStart"/>
+      <w:r>
+        <w:rPr>
+          <w:rFonts w:ascii="Times New Roman" w:eastAsia="Times New Roman" w:hAnsi="Times New Roman" w:cs="Times New Roman"/>
+          <w:lang w:val="en-US"/>
+        </w:rPr>
+        <w:t>sản</w:t>
+      </w:r>
+      <w:proofErr w:type="spellEnd"/>
+      <w:r>
+        <w:rPr>
+          <w:rFonts w:ascii="Times New Roman" w:eastAsia="Times New Roman" w:hAnsi="Times New Roman" w:cs="Times New Roman"/>
+          <w:lang w:val="en-US"/>
+        </w:rPr>
+        <w:t xml:space="preserve"> </w:t>
+      </w:r>
+      <w:proofErr w:type="spellStart"/>
+      <w:r>
+        <w:rPr>
+          <w:rFonts w:ascii="Times New Roman" w:eastAsia="Times New Roman" w:hAnsi="Times New Roman" w:cs="Times New Roman"/>
+          <w:lang w:val="en-US"/>
+        </w:rPr>
+        <w:t>phẩm</w:t>
+      </w:r>
+      <w:proofErr w:type="spellEnd"/>
+      <w:r>
+        <w:rPr>
+          <w:rFonts w:ascii="Times New Roman" w:eastAsia="Times New Roman" w:hAnsi="Times New Roman" w:cs="Times New Roman"/>
+          <w:lang w:val="vi-VN"/>
+        </w:rPr>
+        <w:t xml:space="preserve"> AudioBook</w:t>
+      </w:r>
+      <w:r>
+        <w:rPr>
+          <w:rFonts w:ascii="Times New Roman" w:eastAsia="Times New Roman" w:hAnsi="Times New Roman" w:cs="Times New Roman"/>
+          <w:lang w:val="en-US"/>
+        </w:rPr>
+        <w:t xml:space="preserve">, </w:t>
+      </w:r>
+      <w:proofErr w:type="spellStart"/>
+      <w:r>
+        <w:rPr>
+          <w:rFonts w:ascii="Times New Roman" w:eastAsia="Times New Roman" w:hAnsi="Times New Roman" w:cs="Times New Roman"/>
+          <w:lang w:val="en-US"/>
+        </w:rPr>
+        <w:t>mã</w:t>
+      </w:r>
+      <w:proofErr w:type="spellEnd"/>
+      <w:r>
+        <w:rPr>
+          <w:rFonts w:ascii="Times New Roman" w:eastAsia="Times New Roman" w:hAnsi="Times New Roman" w:cs="Times New Roman"/>
+          <w:lang w:val="en-US"/>
+        </w:rPr>
+        <w:t xml:space="preserve"> </w:t>
+      </w:r>
+      <w:proofErr w:type="spellStart"/>
+      <w:r>
+        <w:rPr>
+          <w:rFonts w:ascii="Times New Roman" w:eastAsia="Times New Roman" w:hAnsi="Times New Roman" w:cs="Times New Roman"/>
+          <w:lang w:val="en-US"/>
+        </w:rPr>
+        <w:t>nguồn</w:t>
+      </w:r>
+      <w:proofErr w:type="spellEnd"/>
+      <w:r>
+        <w:rPr>
+          <w:rFonts w:ascii="Times New Roman" w:eastAsia="Times New Roman" w:hAnsi="Times New Roman" w:cs="Times New Roman"/>
+          <w:lang w:val="vi-VN"/>
+        </w:rPr>
+        <w:t xml:space="preserve"> cần thêm class AudioBook </w:t>
+      </w:r>
+      <w:proofErr w:type="spellStart"/>
+      <w:r>
+        <w:rPr>
+          <w:rFonts w:ascii="Times New Roman" w:eastAsia="Times New Roman" w:hAnsi="Times New Roman" w:cs="Times New Roman"/>
+          <w:lang w:val="en-US"/>
+        </w:rPr>
+        <w:t>kế</w:t>
+      </w:r>
+      <w:proofErr w:type="spellEnd"/>
+      <w:r>
+        <w:rPr>
+          <w:rFonts w:ascii="Times New Roman" w:eastAsia="Times New Roman" w:hAnsi="Times New Roman" w:cs="Times New Roman"/>
+          <w:lang w:val="en-US"/>
+        </w:rPr>
+        <w:t xml:space="preserve"> </w:t>
+      </w:r>
+      <w:proofErr w:type="spellStart"/>
+      <w:r>
+        <w:rPr>
+          <w:rFonts w:ascii="Times New Roman" w:eastAsia="Times New Roman" w:hAnsi="Times New Roman" w:cs="Times New Roman"/>
+          <w:lang w:val="en-US"/>
+        </w:rPr>
+        <w:t>thừa</w:t>
+      </w:r>
+      <w:proofErr w:type="spellEnd"/>
+      <w:r>
+        <w:rPr>
+          <w:rFonts w:ascii="Times New Roman" w:eastAsia="Times New Roman" w:hAnsi="Times New Roman" w:cs="Times New Roman"/>
+          <w:lang w:val="vi-VN"/>
+        </w:rPr>
+        <w:t xml:space="preserve"> từ class Media tương tự như Book, CD, DVD.</w:t>
       </w:r>
     </w:p>
     <w:p>
@@ -321,6 +972,7 @@
     <w:p>
       <w:pPr>
         <w:pStyle w:val="NormalWeb"/>
+        <w:jc w:val="both"/>
       </w:pPr>
       <w:r>
         <w:rPr>
@@ -333,18 +985,35 @@
     <w:p>
       <w:pPr>
         <w:pStyle w:val="NormalWeb"/>
-      </w:pPr>
-      <w:r>
-        <w:rPr>
-          <w:sz w:val="26"/>
-          <w:szCs w:val="26"/>
-        </w:rPr>
-        <w:t xml:space="preserve">Độ cồng kềnh của kiện hang được tính theo kích thước của kiện hàng: chiều dài, chiều rộng, chiều cao, với công thức như sau: </w:t>
+        <w:jc w:val="both"/>
+      </w:pPr>
+      <w:r>
+        <w:rPr>
+          <w:sz w:val="26"/>
+          <w:szCs w:val="26"/>
+        </w:rPr>
+        <w:t>Độ cồng kềnh của kiện h</w:t>
+      </w:r>
+      <w:r>
+        <w:rPr>
+          <w:sz w:val="26"/>
+          <w:szCs w:val="26"/>
+          <w:lang w:val="en-US"/>
+        </w:rPr>
+        <w:t>à</w:t>
+      </w:r>
+      <w:r>
+        <w:rPr>
+          <w:sz w:val="26"/>
+          <w:szCs w:val="26"/>
+        </w:rPr>
+        <w:t xml:space="preserve">ng được tính theo kích thước của kiện hàng: chiều dài, chiều rộng, chiều cao, với công thức như sau: </w:t>
       </w:r>
     </w:p>
     <w:p>
       <w:pPr>
         <w:pStyle w:val="NormalWeb"/>
+        <w:jc w:val="both"/>
       </w:pPr>
       <w:r>
         <w:rPr>
@@ -357,6 +1026,7 @@
     <w:p>
       <w:pPr>
         <w:pStyle w:val="NormalWeb"/>
+        <w:jc w:val="both"/>
       </w:pPr>
       <w:r>
         <w:rPr>
@@ -374,30 +1044,149 @@
           <w:numId w:val="2"/>
         </w:numPr>
         <w:spacing w:before="100" w:beforeAutospacing="1" w:after="100" w:afterAutospacing="1"/>
-        <w:rPr>
-          <w:rFonts w:ascii="Times New Roman" w:eastAsia="Times New Roman" w:hAnsi="Times New Roman" w:cs="Times New Roman"/>
-          <w:sz w:val="26"/>
-          <w:szCs w:val="26"/>
-          <w:lang w:val="vi-VN"/>
-        </w:rPr>
-      </w:pPr>
-      <w:r>
-        <w:rPr>
-          <w:rFonts w:ascii="Times New Roman" w:eastAsia="Times New Roman" w:hAnsi="Times New Roman" w:cs="Times New Roman"/>
-          <w:sz w:val="26"/>
-          <w:szCs w:val="26"/>
-          <w:lang w:val="vi-VN"/>
-        </w:rPr>
-        <w:t xml:space="preserve">Khi thay đổi cách tính phí, class PlaceOrderController sẽ phải thay đổi do phương thức calculateShippingFee nằm ở class này. </w:t>
-      </w:r>
-      <w:r>
-        <w:rPr>
-          <w:rFonts w:ascii="Times New Roman" w:eastAsia="Times New Roman" w:hAnsi="Times New Roman" w:cs="Times New Roman"/>
-          <w:sz w:val="26"/>
-          <w:szCs w:val="26"/>
-          <w:lang w:val="vi-VN"/>
-        </w:rPr>
-        <w:t xml:space="preserve">Để tránh PlaceOrderController đảm nhận quá nhiều trách nhiệm, ta nên tách phương thức calculateShippingFee thành một class riêng phụ trách việc tính phí vận chuyển (ví dụ: ShippingFeeCalculator). </w:t>
+        <w:jc w:val="both"/>
+        <w:rPr>
+          <w:rFonts w:ascii="Times New Roman" w:eastAsia="Times New Roman" w:hAnsi="Times New Roman" w:cs="Times New Roman"/>
+          <w:sz w:val="26"/>
+          <w:szCs w:val="26"/>
+          <w:lang w:val="vi-VN"/>
+        </w:rPr>
+      </w:pPr>
+      <w:r>
+        <w:rPr>
+          <w:rFonts w:ascii="Times New Roman" w:eastAsia="Times New Roman" w:hAnsi="Times New Roman" w:cs="Times New Roman"/>
+          <w:sz w:val="26"/>
+          <w:szCs w:val="26"/>
+          <w:lang w:val="vi-VN"/>
+        </w:rPr>
+        <w:t xml:space="preserve">Khi thay đổi cách tính phí, class PlaceOrderController sẽ phải thay đổi do phương thức calculateShippingFee </w:t>
+      </w:r>
+      <w:proofErr w:type="spellStart"/>
+      <w:r>
+        <w:rPr>
+          <w:rFonts w:ascii="Times New Roman" w:eastAsia="Times New Roman" w:hAnsi="Times New Roman" w:cs="Times New Roman"/>
+          <w:sz w:val="26"/>
+          <w:szCs w:val="26"/>
+          <w:lang w:val="en-US"/>
+        </w:rPr>
+        <w:t>thuộc</w:t>
+      </w:r>
+      <w:proofErr w:type="spellEnd"/>
+      <w:r>
+        <w:rPr>
+          <w:rFonts w:ascii="Times New Roman" w:eastAsia="Times New Roman" w:hAnsi="Times New Roman" w:cs="Times New Roman"/>
+          <w:sz w:val="26"/>
+          <w:szCs w:val="26"/>
+          <w:lang w:val="en-US"/>
+        </w:rPr>
+        <w:t xml:space="preserve"> class </w:t>
+      </w:r>
+      <w:proofErr w:type="spellStart"/>
+      <w:r>
+        <w:rPr>
+          <w:rFonts w:ascii="Times New Roman" w:eastAsia="Times New Roman" w:hAnsi="Times New Roman" w:cs="Times New Roman"/>
+          <w:sz w:val="26"/>
+          <w:szCs w:val="26"/>
+          <w:lang w:val="en-US"/>
+        </w:rPr>
+        <w:t>phải</w:t>
+      </w:r>
+      <w:proofErr w:type="spellEnd"/>
+      <w:r>
+        <w:rPr>
+          <w:rFonts w:ascii="Times New Roman" w:eastAsia="Times New Roman" w:hAnsi="Times New Roman" w:cs="Times New Roman"/>
+          <w:sz w:val="26"/>
+          <w:szCs w:val="26"/>
+          <w:lang w:val="en-US"/>
+        </w:rPr>
+        <w:t xml:space="preserve"> </w:t>
+      </w:r>
+      <w:proofErr w:type="spellStart"/>
+      <w:r>
+        <w:rPr>
+          <w:rFonts w:ascii="Times New Roman" w:eastAsia="Times New Roman" w:hAnsi="Times New Roman" w:cs="Times New Roman"/>
+          <w:sz w:val="26"/>
+          <w:szCs w:val="26"/>
+          <w:lang w:val="en-US"/>
+        </w:rPr>
+        <w:t>chỉnh</w:t>
+      </w:r>
+      <w:proofErr w:type="spellEnd"/>
+      <w:r>
+        <w:rPr>
+          <w:rFonts w:ascii="Times New Roman" w:eastAsia="Times New Roman" w:hAnsi="Times New Roman" w:cs="Times New Roman"/>
+          <w:sz w:val="26"/>
+          <w:szCs w:val="26"/>
+          <w:lang w:val="en-US"/>
+        </w:rPr>
+        <w:t xml:space="preserve"> </w:t>
+      </w:r>
+      <w:proofErr w:type="spellStart"/>
+      <w:r>
+        <w:rPr>
+          <w:rFonts w:ascii="Times New Roman" w:eastAsia="Times New Roman" w:hAnsi="Times New Roman" w:cs="Times New Roman"/>
+          <w:sz w:val="26"/>
+          <w:szCs w:val="26"/>
+          <w:lang w:val="en-US"/>
+        </w:rPr>
+        <w:t>sửa</w:t>
+      </w:r>
+      <w:proofErr w:type="spellEnd"/>
+      <w:r>
+        <w:rPr>
+          <w:rFonts w:ascii="Times New Roman" w:eastAsia="Times New Roman" w:hAnsi="Times New Roman" w:cs="Times New Roman"/>
+          <w:sz w:val="26"/>
+          <w:szCs w:val="26"/>
+          <w:lang w:val="vi-VN"/>
+        </w:rPr>
+        <w:t xml:space="preserve">. </w:t>
+      </w:r>
+      <w:r>
+        <w:rPr>
+          <w:rFonts w:ascii="Times New Roman" w:eastAsia="Times New Roman" w:hAnsi="Times New Roman" w:cs="Times New Roman"/>
+          <w:sz w:val="26"/>
+          <w:szCs w:val="26"/>
+          <w:lang w:val="vi-VN"/>
+        </w:rPr>
+        <w:t>Để tránh PlaceOrderController đảm nhận quá nhiều trách nhiệm</w:t>
+      </w:r>
+      <w:r>
+        <w:rPr>
+          <w:rFonts w:ascii="Times New Roman" w:eastAsia="Times New Roman" w:hAnsi="Times New Roman" w:cs="Times New Roman"/>
+          <w:sz w:val="26"/>
+          <w:szCs w:val="26"/>
+          <w:lang w:val="en-US"/>
+        </w:rPr>
+        <w:t xml:space="preserve"> (vi </w:t>
+      </w:r>
+      <w:proofErr w:type="spellStart"/>
+      <w:r>
+        <w:rPr>
+          <w:rFonts w:ascii="Times New Roman" w:eastAsia="Times New Roman" w:hAnsi="Times New Roman" w:cs="Times New Roman"/>
+          <w:sz w:val="26"/>
+          <w:szCs w:val="26"/>
+          <w:lang w:val="en-US"/>
+        </w:rPr>
+        <w:t>phạm</w:t>
+      </w:r>
+      <w:proofErr w:type="spellEnd"/>
+      <w:r>
+        <w:rPr>
+          <w:rFonts w:ascii="Times New Roman" w:eastAsia="Times New Roman" w:hAnsi="Times New Roman" w:cs="Times New Roman"/>
+          <w:sz w:val="26"/>
+          <w:szCs w:val="26"/>
+          <w:lang w:val="en-US"/>
+        </w:rPr>
+        <w:t xml:space="preserve"> Single Responsibility principle)</w:t>
+      </w:r>
+      <w:r>
+        <w:rPr>
+          <w:rFonts w:ascii="Times New Roman" w:eastAsia="Times New Roman" w:hAnsi="Times New Roman" w:cs="Times New Roman"/>
+          <w:sz w:val="26"/>
+          <w:szCs w:val="26"/>
+          <w:lang w:val="vi-VN"/>
+        </w:rPr>
+        <w:t xml:space="preserve">, ta nên tách phương thức calculateShippingFee thành một class riêng phụ trách việc tính phí vận chuyển (ví dụ: ShippingFeeCalculator). </w:t>
       </w:r>
     </w:p>
     <w:p>
@@ -408,6 +1197,7 @@
           <w:numId w:val="2"/>
         </w:numPr>
         <w:spacing w:before="100" w:beforeAutospacing="1" w:after="100" w:afterAutospacing="1"/>
+        <w:jc w:val="both"/>
         <w:rPr>
           <w:rFonts w:ascii="Times New Roman" w:eastAsia="Times New Roman" w:hAnsi="Times New Roman" w:cs="Times New Roman"/>
           <w:sz w:val="26"/>
@@ -446,7 +1236,7 @@
 </file>
 
 <file path=word/endnotes.xml><?xml version="1.0" encoding="utf-8"?>
-<w:endnotes xmlns:wpc="http://schemas.microsoft.com/office/word/2010/wordprocessingCanvas" xmlns:cx="http://schemas.microsoft.com/office/drawing/2014/chartex" xmlns:cx1="http://schemas.microsoft.com/office/drawing/2015/9/8/chartex" xmlns:cx2="http://schemas.microsoft.com/office/drawing/2015/10/21/chartex" xmlns:cx3="http://schemas.microsoft.com/office/drawing/2016/5/9/chartex" xmlns:cx4="http://schemas.microsoft.com/office/drawing/2016/5/10/chartex" xmlns:cx5="http://schemas.microsoft.com/office/drawing/2016/5/11/chartex" xmlns:cx6="http://schemas.microsoft.com/office/drawing/2016/5/12/chartex" xmlns:cx7="http://schemas.microsoft.com/office/drawing/2016/5/13/chartex" xmlns:cx8="http://schemas.microsoft.com/office/drawing/2016/5/14/chartex" xmlns:mc="http://schemas.openxmlformats.org/markup-compatibility/2006" xmlns:aink="http://schemas.microsoft.com/office/drawing/2016/ink" xmlns:am3d="http://schemas.microsoft.com/office/drawing/2017/model3d" xmlns:o="urn:schemas-microsoft-com:office:office" xmlns:r="http://schemas.openxmlformats.org/officeDocument/2006/relationships" xmlns:m="http://schemas.openxmlformats.org/officeDocument/2006/math" xmlns:v="urn:schemas-microsoft-com:vml" xmlns:wp14="http://schemas.microsoft.com/office/word/2010/wordprocessingDrawing" xmlns:wp="http://schemas.openxmlformats.org/drawingml/2006/wordprocessingDrawing" xmlns:w10="urn:schemas-microsoft-com:office:word" xmlns:w="http://schemas.openxmlformats.org/wordprocessingml/2006/main" xmlns:w14="http://schemas.microsoft.com/office/word/2010/wordml" xmlns:w15="http://schemas.microsoft.com/office/word/2012/wordml" xmlns:w16cex="http://schemas.microsoft.com/office/word/2018/wordml/cex" xmlns:w16cid="http://schemas.microsoft.com/office/word/2016/wordml/cid" xmlns:w16="http://schemas.microsoft.com/office/word/2018/wordml" xmlns:w16sdtdh="http://schemas.microsoft.com/office/word/2020/wordml/sdtdatahash" xmlns:w16se="http://schemas.microsoft.com/office/word/2015/wordml/symex" xmlns:wpg="http://schemas.microsoft.com/office/word/2010/wordprocessingGroup" xmlns:wpi="http://schemas.microsoft.com/office/word/2010/wordprocessingInk" xmlns:wne="http://schemas.microsoft.com/office/word/2006/wordml" xmlns:wps="http://schemas.microsoft.com/office/word/2010/wordprocessingShape" mc:Ignorable="w14 w15 w16se w16cid w16 w16cex w16sdtdh wp14">
+<w:endnotes xmlns:wpc="http://schemas.microsoft.com/office/word/2010/wordprocessingCanvas" xmlns:cx="http://schemas.microsoft.com/office/drawing/2014/chartex" xmlns:cx1="http://schemas.microsoft.com/office/drawing/2015/9/8/chartex" xmlns:cx2="http://schemas.microsoft.com/office/drawing/2015/10/21/chartex" xmlns:cx3="http://schemas.microsoft.com/office/drawing/2016/5/9/chartex" xmlns:cx4="http://schemas.microsoft.com/office/drawing/2016/5/10/chartex" xmlns:cx5="http://schemas.microsoft.com/office/drawing/2016/5/11/chartex" xmlns:cx6="http://schemas.microsoft.com/office/drawing/2016/5/12/chartex" xmlns:cx7="http://schemas.microsoft.com/office/drawing/2016/5/13/chartex" xmlns:cx8="http://schemas.microsoft.com/office/drawing/2016/5/14/chartex" xmlns:mc="http://schemas.openxmlformats.org/markup-compatibility/2006" xmlns:aink="http://schemas.microsoft.com/office/drawing/2016/ink" xmlns:am3d="http://schemas.microsoft.com/office/drawing/2017/model3d" xmlns:o="urn:schemas-microsoft-com:office:office" xmlns:oel="http://schemas.microsoft.com/office/2019/extlst" xmlns:r="http://schemas.openxmlformats.org/officeDocument/2006/relationships" xmlns:m="http://schemas.openxmlformats.org/officeDocument/2006/math" xmlns:v="urn:schemas-microsoft-com:vml" xmlns:wp14="http://schemas.microsoft.com/office/word/2010/wordprocessingDrawing" xmlns:wp="http://schemas.openxmlformats.org/drawingml/2006/wordprocessingDrawing" xmlns:w10="urn:schemas-microsoft-com:office:word" xmlns:w="http://schemas.openxmlformats.org/wordprocessingml/2006/main" xmlns:w14="http://schemas.microsoft.com/office/word/2010/wordml" xmlns:w15="http://schemas.microsoft.com/office/word/2012/wordml" xmlns:w16cex="http://schemas.microsoft.com/office/word/2018/wordml/cex" xmlns:w16cid="http://schemas.microsoft.com/office/word/2016/wordml/cid" xmlns:w16="http://schemas.microsoft.com/office/word/2018/wordml" xmlns:w16du="http://schemas.microsoft.com/office/word/2023/wordml/word16du" xmlns:w16sdtdh="http://schemas.microsoft.com/office/word/2020/wordml/sdtdatahash" xmlns:w16sdtfl="http://schemas.microsoft.com/office/word/2024/wordml/sdtformatlock" xmlns:w16se="http://schemas.microsoft.com/office/word/2015/wordml/symex" xmlns:wpg="http://schemas.microsoft.com/office/word/2010/wordprocessingGroup" xmlns:wpi="http://schemas.microsoft.com/office/word/2010/wordprocessingInk" xmlns:wne="http://schemas.microsoft.com/office/word/2006/wordml" xmlns:wps="http://schemas.microsoft.com/office/word/2010/wordprocessingShape" mc:Ignorable="w14 w15 w16se w16cid w16 w16cex w16sdtdh w16sdtfl w16du wp14">
   <w:endnote w:type="separator" w:id="-1">
     <w:p>
       <w:r>
@@ -465,7 +1255,7 @@
 </file>
 
 <file path=word/footnotes.xml><?xml version="1.0" encoding="utf-8"?>
-<w:footnotes xmlns:wpc="http://schemas.microsoft.com/office/word/2010/wordprocessingCanvas" xmlns:cx="http://schemas.microsoft.com/office/drawing/2014/chartex" xmlns:cx1="http://schemas.microsoft.com/office/drawing/2015/9/8/chartex" xmlns:cx2="http://schemas.microsoft.com/office/drawing/2015/10/21/chartex" xmlns:cx3="http://schemas.microsoft.com/office/drawing/2016/5/9/chartex" xmlns:cx4="http://schemas.microsoft.com/office/drawing/2016/5/10/chartex" xmlns:cx5="http://schemas.microsoft.com/office/drawing/2016/5/11/chartex" xmlns:cx6="http://schemas.microsoft.com/office/drawing/2016/5/12/chartex" xmlns:cx7="http://schemas.microsoft.com/office/drawing/2016/5/13/chartex" xmlns:cx8="http://schemas.microsoft.com/office/drawing/2016/5/14/chartex" xmlns:mc="http://schemas.openxmlformats.org/markup-compatibility/2006" xmlns:aink="http://schemas.microsoft.com/office/drawing/2016/ink" xmlns:am3d="http://schemas.microsoft.com/office/drawing/2017/model3d" xmlns:o="urn:schemas-microsoft-com:office:office" xmlns:r="http://schemas.openxmlformats.org/officeDocument/2006/relationships" xmlns:m="http://schemas.openxmlformats.org/officeDocument/2006/math" xmlns:v="urn:schemas-microsoft-com:vml" xmlns:wp14="http://schemas.microsoft.com/office/word/2010/wordprocessingDrawing" xmlns:wp="http://schemas.openxmlformats.org/drawingml/2006/wordprocessingDrawing" xmlns:w10="urn:schemas-microsoft-com:office:word" xmlns:w="http://schemas.openxmlformats.org/wordprocessingml/2006/main" xmlns:w14="http://schemas.microsoft.com/office/word/2010/wordml" xmlns:w15="http://schemas.microsoft.com/office/word/2012/wordml" xmlns:w16cex="http://schemas.microsoft.com/office/word/2018/wordml/cex" xmlns:w16cid="http://schemas.microsoft.com/office/word/2016/wordml/cid" xmlns:w16="http://schemas.microsoft.com/office/word/2018/wordml" xmlns:w16sdtdh="http://schemas.microsoft.com/office/word/2020/wordml/sdtdatahash" xmlns:w16se="http://schemas.microsoft.com/office/word/2015/wordml/symex" xmlns:wpg="http://schemas.microsoft.com/office/word/2010/wordprocessingGroup" xmlns:wpi="http://schemas.microsoft.com/office/word/2010/wordprocessingInk" xmlns:wne="http://schemas.microsoft.com/office/word/2006/wordml" xmlns:wps="http://schemas.microsoft.com/office/word/2010/wordprocessingShape" mc:Ignorable="w14 w15 w16se w16cid w16 w16cex w16sdtdh wp14">
+<w:footnotes xmlns:wpc="http://schemas.microsoft.com/office/word/2010/wordprocessingCanvas" xmlns:cx="http://schemas.microsoft.com/office/drawing/2014/chartex" xmlns:cx1="http://schemas.microsoft.com/office/drawing/2015/9/8/chartex" xmlns:cx2="http://schemas.microsoft.com/office/drawing/2015/10/21/chartex" xmlns:cx3="http://schemas.microsoft.com/office/drawing/2016/5/9/chartex" xmlns:cx4="http://schemas.microsoft.com/office/drawing/2016/5/10/chartex" xmlns:cx5="http://schemas.microsoft.com/office/drawing/2016/5/11/chartex" xmlns:cx6="http://schemas.microsoft.com/office/drawing/2016/5/12/chartex" xmlns:cx7="http://schemas.microsoft.com/office/drawing/2016/5/13/chartex" xmlns:cx8="http://schemas.microsoft.com/office/drawing/2016/5/14/chartex" xmlns:mc="http://schemas.openxmlformats.org/markup-compatibility/2006" xmlns:aink="http://schemas.microsoft.com/office/drawing/2016/ink" xmlns:am3d="http://schemas.microsoft.com/office/drawing/2017/model3d" xmlns:o="urn:schemas-microsoft-com:office:office" xmlns:oel="http://schemas.microsoft.com/office/2019/extlst" xmlns:r="http://schemas.openxmlformats.org/officeDocument/2006/relationships" xmlns:m="http://schemas.openxmlformats.org/officeDocument/2006/math" xmlns:v="urn:schemas-microsoft-com:vml" xmlns:wp14="http://schemas.microsoft.com/office/word/2010/wordprocessingDrawing" xmlns:wp="http://schemas.openxmlformats.org/drawingml/2006/wordprocessingDrawing" xmlns:w10="urn:schemas-microsoft-com:office:word" xmlns:w="http://schemas.openxmlformats.org/wordprocessingml/2006/main" xmlns:w14="http://schemas.microsoft.com/office/word/2010/wordml" xmlns:w15="http://schemas.microsoft.com/office/word/2012/wordml" xmlns:w16cex="http://schemas.microsoft.com/office/word/2018/wordml/cex" xmlns:w16cid="http://schemas.microsoft.com/office/word/2016/wordml/cid" xmlns:w16="http://schemas.microsoft.com/office/word/2018/wordml" xmlns:w16du="http://schemas.microsoft.com/office/word/2023/wordml/word16du" xmlns:w16sdtdh="http://schemas.microsoft.com/office/word/2020/wordml/sdtdatahash" xmlns:w16sdtfl="http://schemas.microsoft.com/office/word/2024/wordml/sdtformatlock" xmlns:w16se="http://schemas.microsoft.com/office/word/2015/wordml/symex" xmlns:wpg="http://schemas.microsoft.com/office/word/2010/wordprocessingGroup" xmlns:wpi="http://schemas.microsoft.com/office/word/2010/wordprocessingInk" xmlns:wne="http://schemas.microsoft.com/office/word/2006/wordml" xmlns:wps="http://schemas.microsoft.com/office/word/2010/wordprocessingShape" mc:Ignorable="w14 w15 w16se w16cid w16 w16cex w16sdtdh w16sdtfl w16du wp14">
   <w:footnote w:type="separator" w:id="-1">
     <w:p>
       <w:r>
@@ -484,7 +1274,7 @@
 </file>
 
 <file path=word/header1.xml><?xml version="1.0" encoding="utf-8"?>
-<w:hdr xmlns:wpc="http://schemas.microsoft.com/office/word/2010/wordprocessingCanvas" xmlns:cx="http://schemas.microsoft.com/office/drawing/2014/chartex" xmlns:cx1="http://schemas.microsoft.com/office/drawing/2015/9/8/chartex" xmlns:cx2="http://schemas.microsoft.com/office/drawing/2015/10/21/chartex" xmlns:cx3="http://schemas.microsoft.com/office/drawing/2016/5/9/chartex" xmlns:cx4="http://schemas.microsoft.com/office/drawing/2016/5/10/chartex" xmlns:cx5="http://schemas.microsoft.com/office/drawing/2016/5/11/chartex" xmlns:cx6="http://schemas.microsoft.com/office/drawing/2016/5/12/chartex" xmlns:cx7="http://schemas.microsoft.com/office/drawing/2016/5/13/chartex" xmlns:cx8="http://schemas.microsoft.com/office/drawing/2016/5/14/chartex" xmlns:mc="http://schemas.openxmlformats.org/markup-compatibility/2006" xmlns:aink="http://schemas.microsoft.com/office/drawing/2016/ink" xmlns:am3d="http://schemas.microsoft.com/office/drawing/2017/model3d" xmlns:o="urn:schemas-microsoft-com:office:office" xmlns:r="http://schemas.openxmlformats.org/officeDocument/2006/relationships" xmlns:m="http://schemas.openxmlformats.org/officeDocument/2006/math" xmlns:v="urn:schemas-microsoft-com:vml" xmlns:wp14="http://schemas.microsoft.com/office/word/2010/wordprocessingDrawing" xmlns:wp="http://schemas.openxmlformats.org/drawingml/2006/wordprocessingDrawing" xmlns:w10="urn:schemas-microsoft-com:office:word" xmlns:w="http://schemas.openxmlformats.org/wordprocessingml/2006/main" xmlns:w14="http://schemas.microsoft.com/office/word/2010/wordml" xmlns:w15="http://schemas.microsoft.com/office/word/2012/wordml" xmlns:w16cex="http://schemas.microsoft.com/office/word/2018/wordml/cex" xmlns:w16cid="http://schemas.microsoft.com/office/word/2016/wordml/cid" xmlns:w16="http://schemas.microsoft.com/office/word/2018/wordml" xmlns:w16sdtdh="http://schemas.microsoft.com/office/word/2020/wordml/sdtdatahash" xmlns:w16se="http://schemas.microsoft.com/office/word/2015/wordml/symex" xmlns:wpg="http://schemas.microsoft.com/office/word/2010/wordprocessingGroup" xmlns:wpi="http://schemas.microsoft.com/office/word/2010/wordprocessingInk" xmlns:wne="http://schemas.microsoft.com/office/word/2006/wordml" xmlns:wps="http://schemas.microsoft.com/office/word/2010/wordprocessingShape" mc:Ignorable="w14 w15 w16se w16cid w16 w16cex w16sdtdh wp14">
+<w:hdr xmlns:wpc="http://schemas.microsoft.com/office/word/2010/wordprocessingCanvas" xmlns:cx="http://schemas.microsoft.com/office/drawing/2014/chartex" xmlns:cx1="http://schemas.microsoft.com/office/drawing/2015/9/8/chartex" xmlns:cx2="http://schemas.microsoft.com/office/drawing/2015/10/21/chartex" xmlns:cx3="http://schemas.microsoft.com/office/drawing/2016/5/9/chartex" xmlns:cx4="http://schemas.microsoft.com/office/drawing/2016/5/10/chartex" xmlns:cx5="http://schemas.microsoft.com/office/drawing/2016/5/11/chartex" xmlns:cx6="http://schemas.microsoft.com/office/drawing/2016/5/12/chartex" xmlns:cx7="http://schemas.microsoft.com/office/drawing/2016/5/13/chartex" xmlns:cx8="http://schemas.microsoft.com/office/drawing/2016/5/14/chartex" xmlns:mc="http://schemas.openxmlformats.org/markup-compatibility/2006" xmlns:aink="http://schemas.microsoft.com/office/drawing/2016/ink" xmlns:am3d="http://schemas.microsoft.com/office/drawing/2017/model3d" xmlns:o="urn:schemas-microsoft-com:office:office" xmlns:oel="http://schemas.microsoft.com/office/2019/extlst" xmlns:r="http://schemas.openxmlformats.org/officeDocument/2006/relationships" xmlns:m="http://schemas.openxmlformats.org/officeDocument/2006/math" xmlns:v="urn:schemas-microsoft-com:vml" xmlns:wp14="http://schemas.microsoft.com/office/word/2010/wordprocessingDrawing" xmlns:wp="http://schemas.openxmlformats.org/drawingml/2006/wordprocessingDrawing" xmlns:w10="urn:schemas-microsoft-com:office:word" xmlns:w="http://schemas.openxmlformats.org/wordprocessingml/2006/main" xmlns:w14="http://schemas.microsoft.com/office/word/2010/wordml" xmlns:w15="http://schemas.microsoft.com/office/word/2012/wordml" xmlns:w16cex="http://schemas.microsoft.com/office/word/2018/wordml/cex" xmlns:w16cid="http://schemas.microsoft.com/office/word/2016/wordml/cid" xmlns:w16="http://schemas.microsoft.com/office/word/2018/wordml" xmlns:w16du="http://schemas.microsoft.com/office/word/2023/wordml/word16du" xmlns:w16sdtdh="http://schemas.microsoft.com/office/word/2020/wordml/sdtdatahash" xmlns:w16sdtfl="http://schemas.microsoft.com/office/word/2024/wordml/sdtformatlock" xmlns:w16se="http://schemas.microsoft.com/office/word/2015/wordml/symex" xmlns:wpg="http://schemas.microsoft.com/office/word/2010/wordprocessingGroup" xmlns:wpi="http://schemas.microsoft.com/office/word/2010/wordprocessingInk" xmlns:wne="http://schemas.microsoft.com/office/word/2006/wordml" xmlns:wps="http://schemas.microsoft.com/office/word/2010/wordprocessingShape" mc:Ignorable="w14 w15 w16se w16cid w16 w16cex w16sdtdh w16sdtfl w16du wp14">
   <w:p>
     <w:pPr>
       <w:pStyle w:val="Header"/>
@@ -494,7 +1284,7 @@
 </file>
 
 <file path=word/numbering.xml><?xml version="1.0" encoding="utf-8"?>
-<w:numbering xmlns:wpc="http://schemas.microsoft.com/office/word/2010/wordprocessingCanvas" xmlns:cx="http://schemas.microsoft.com/office/drawing/2014/chartex" xmlns:cx1="http://schemas.microsoft.com/office/drawing/2015/9/8/chartex" xmlns:cx2="http://schemas.microsoft.com/office/drawing/2015/10/21/chartex" xmlns:cx3="http://schemas.microsoft.com/office/drawing/2016/5/9/chartex" xmlns:cx4="http://schemas.microsoft.com/office/drawing/2016/5/10/chartex" xmlns:cx5="http://schemas.microsoft.com/office/drawing/2016/5/11/chartex" xmlns:cx6="http://schemas.microsoft.com/office/drawing/2016/5/12/chartex" xmlns:cx7="http://schemas.microsoft.com/office/drawing/2016/5/13/chartex" xmlns:cx8="http://schemas.microsoft.com/office/drawing/2016/5/14/chartex" xmlns:mc="http://schemas.openxmlformats.org/markup-compatibility/2006" xmlns:aink="http://schemas.microsoft.com/office/drawing/2016/ink" xmlns:am3d="http://schemas.microsoft.com/office/drawing/2017/model3d" xmlns:o="urn:schemas-microsoft-com:office:office" xmlns:r="http://schemas.openxmlformats.org/officeDocument/2006/relationships" xmlns:m="http://schemas.openxmlformats.org/officeDocument/2006/math" xmlns:v="urn:schemas-microsoft-com:vml" xmlns:wp14="http://schemas.microsoft.com/office/word/2010/wordprocessingDrawing" xmlns:wp="http://schemas.openxmlformats.org/drawingml/2006/wordprocessingDrawing" xmlns:w10="urn:schemas-microsoft-com:office:word" xmlns:w="http://schemas.openxmlformats.org/wordprocessingml/2006/main" xmlns:w14="http://schemas.microsoft.com/office/word/2010/wordml" xmlns:w15="http://schemas.microsoft.com/office/word/2012/wordml" xmlns:w16cex="http://schemas.microsoft.com/office/word/2018/wordml/cex" xmlns:w16cid="http://schemas.microsoft.com/office/word/2016/wordml/cid" xmlns:w16="http://schemas.microsoft.com/office/word/2018/wordml" xmlns:w16sdtdh="http://schemas.microsoft.com/office/word/2020/wordml/sdtdatahash" xmlns:w16se="http://schemas.microsoft.com/office/word/2015/wordml/symex" xmlns:wpg="http://schemas.microsoft.com/office/word/2010/wordprocessingGroup" xmlns:wpi="http://schemas.microsoft.com/office/word/2010/wordprocessingInk" xmlns:wne="http://schemas.microsoft.com/office/word/2006/wordml" xmlns:wps="http://schemas.microsoft.com/office/word/2010/wordprocessingShape" mc:Ignorable="w14 w15 w16se w16cid w16 w16cex w16sdtdh wp14">
+<w:numbering xmlns:wpc="http://schemas.microsoft.com/office/word/2010/wordprocessingCanvas" xmlns:cx="http://schemas.microsoft.com/office/drawing/2014/chartex" xmlns:cx1="http://schemas.microsoft.com/office/drawing/2015/9/8/chartex" xmlns:cx2="http://schemas.microsoft.com/office/drawing/2015/10/21/chartex" xmlns:cx3="http://schemas.microsoft.com/office/drawing/2016/5/9/chartex" xmlns:cx4="http://schemas.microsoft.com/office/drawing/2016/5/10/chartex" xmlns:cx5="http://schemas.microsoft.com/office/drawing/2016/5/11/chartex" xmlns:cx6="http://schemas.microsoft.com/office/drawing/2016/5/12/chartex" xmlns:cx7="http://schemas.microsoft.com/office/drawing/2016/5/13/chartex" xmlns:cx8="http://schemas.microsoft.com/office/drawing/2016/5/14/chartex" xmlns:mc="http://schemas.openxmlformats.org/markup-compatibility/2006" xmlns:aink="http://schemas.microsoft.com/office/drawing/2016/ink" xmlns:am3d="http://schemas.microsoft.com/office/drawing/2017/model3d" xmlns:o="urn:schemas-microsoft-com:office:office" xmlns:oel="http://schemas.microsoft.com/office/2019/extlst" xmlns:r="http://schemas.openxmlformats.org/officeDocument/2006/relationships" xmlns:m="http://schemas.openxmlformats.org/officeDocument/2006/math" xmlns:v="urn:schemas-microsoft-com:vml" xmlns:wp14="http://schemas.microsoft.com/office/word/2010/wordprocessingDrawing" xmlns:wp="http://schemas.openxmlformats.org/drawingml/2006/wordprocessingDrawing" xmlns:w10="urn:schemas-microsoft-com:office:word" xmlns:w="http://schemas.openxmlformats.org/wordprocessingml/2006/main" xmlns:w14="http://schemas.microsoft.com/office/word/2010/wordml" xmlns:w15="http://schemas.microsoft.com/office/word/2012/wordml" xmlns:w16cex="http://schemas.microsoft.com/office/word/2018/wordml/cex" xmlns:w16cid="http://schemas.microsoft.com/office/word/2016/wordml/cid" xmlns:w16="http://schemas.microsoft.com/office/word/2018/wordml" xmlns:w16du="http://schemas.microsoft.com/office/word/2023/wordml/word16du" xmlns:w16sdtdh="http://schemas.microsoft.com/office/word/2020/wordml/sdtdatahash" xmlns:w16sdtfl="http://schemas.microsoft.com/office/word/2024/wordml/sdtformatlock" xmlns:w16se="http://schemas.microsoft.com/office/word/2015/wordml/symex" xmlns:wpg="http://schemas.microsoft.com/office/word/2010/wordprocessingGroup" xmlns:wpi="http://schemas.microsoft.com/office/word/2010/wordprocessingInk" xmlns:wne="http://schemas.microsoft.com/office/word/2006/wordml" xmlns:wps="http://schemas.microsoft.com/office/word/2010/wordprocessingShape" mc:Ignorable="w14 w15 w16se w16cid w16 w16cex w16sdtdh w16sdtfl w16du wp14">
   <w:abstractNum w:abstractNumId="0" w15:restartNumberingAfterBreak="0">
     <w:nsid w:val="504F3A3C"/>
     <w:multiLevelType w:val="hybridMultilevel"/>
@@ -732,14 +1522,14 @@
 </file>
 
 <file path=word/styles.xml><?xml version="1.0" encoding="utf-8"?>
-<w:styles xmlns:mc="http://schemas.openxmlformats.org/markup-compatibility/2006" xmlns:r="http://schemas.openxmlformats.org/officeDocument/2006/relationships" xmlns:w="http://schemas.openxmlformats.org/wordprocessingml/2006/main" xmlns:w14="http://schemas.microsoft.com/office/word/2010/wordml" xmlns:w15="http://schemas.microsoft.com/office/word/2012/wordml" xmlns:w16cex="http://schemas.microsoft.com/office/word/2018/wordml/cex" xmlns:w16cid="http://schemas.microsoft.com/office/word/2016/wordml/cid" xmlns:w16="http://schemas.microsoft.com/office/word/2018/wordml" xmlns:w16sdtdh="http://schemas.microsoft.com/office/word/2020/wordml/sdtdatahash" xmlns:w16se="http://schemas.microsoft.com/office/word/2015/wordml/symex" mc:Ignorable="w14 w15 w16se w16cid w16 w16cex w16sdtdh">
+<w:styles xmlns:mc="http://schemas.openxmlformats.org/markup-compatibility/2006" xmlns:r="http://schemas.openxmlformats.org/officeDocument/2006/relationships" xmlns:w="http://schemas.openxmlformats.org/wordprocessingml/2006/main" xmlns:w14="http://schemas.microsoft.com/office/word/2010/wordml" xmlns:w15="http://schemas.microsoft.com/office/word/2012/wordml" xmlns:w16cex="http://schemas.microsoft.com/office/word/2018/wordml/cex" xmlns:w16cid="http://schemas.microsoft.com/office/word/2016/wordml/cid" xmlns:w16="http://schemas.microsoft.com/office/word/2018/wordml" xmlns:w16du="http://schemas.microsoft.com/office/word/2023/wordml/word16du" xmlns:w16sdtdh="http://schemas.microsoft.com/office/word/2020/wordml/sdtdatahash" xmlns:w16sdtfl="http://schemas.microsoft.com/office/word/2024/wordml/sdtformatlock" xmlns:w16se="http://schemas.microsoft.com/office/word/2015/wordml/symex" mc:Ignorable="w14 w15 w16se w16cid w16 w16cex w16sdtdh w16sdtfl w16du">
   <w:docDefaults>
     <w:rPrDefault>
       <w:rPr>
         <w:rFonts w:asciiTheme="minorHAnsi" w:eastAsiaTheme="minorHAnsi" w:hAnsiTheme="minorHAnsi" w:cstheme="minorBidi"/>
         <w:sz w:val="24"/>
         <w:szCs w:val="24"/>
-        <w:lang w:val="en-VN" w:eastAsia="en-US" w:bidi="ar-SA"/>
+        <w:lang w:eastAsia="en-US" w:bidi="ar-SA"/>
       </w:rPr>
     </w:rPrDefault>
     <w:pPrDefault/>

</xml_diff>